<commit_message>
Update UAT for Update Physician.docx to fix wording that should have been fixed on creation of document. Add UAT for Search Error Types.docx and UAT for Update Error Types.docx.
</commit_message>
<xml_diff>
--- a/documents/UAT Test Scripts/UAT Tests for Physician/UAT for Update Physician.docx
+++ b/documents/UAT Test Scripts/UAT Tests for Physician/UAT for Update Physician.docx
@@ -70,7 +70,10 @@
               </w:rPr>
             </w:pPr>
             <w:r>
-              <w:t>Search for a Physician Record</w:t>
+              <w:t>Update</w:t>
+            </w:r>
+            <w:r>
+              <w:t xml:space="preserve"> a Physician Record</w:t>
             </w:r>
           </w:p>
         </w:tc>
@@ -161,7 +164,10 @@
               <w:t xml:space="preserve"> – </w:t>
             </w:r>
             <w:r>
-              <w:t>Search for a Physician Record</w:t>
+              <w:t>Update</w:t>
+            </w:r>
+            <w:r>
+              <w:t xml:space="preserve"> a Physician Record</w:t>
             </w:r>
           </w:p>
         </w:tc>
@@ -230,7 +236,23 @@
                 <w:sz w:val="24"/>
                 <w:szCs w:val="24"/>
               </w:rPr>
-              <w:t>find a record entered for a Physician</w:t>
+              <w:t>find</w:t>
+            </w:r>
+            <w:r>
+              <w:rPr>
+                <w:sz w:val="24"/>
+                <w:szCs w:val="24"/>
+              </w:rPr>
+              <w:t>s</w:t>
+            </w:r>
+            <w:bookmarkStart w:id="0" w:name="_GoBack"/>
+            <w:bookmarkEnd w:id="0"/>
+            <w:r>
+              <w:rPr>
+                <w:sz w:val="24"/>
+                <w:szCs w:val="24"/>
+              </w:rPr>
+              <w:t xml:space="preserve"> a record entered for a Physician</w:t>
             </w:r>
           </w:p>
           <w:p>
@@ -1747,8 +1769,6 @@
         <w:pStyle w:val="bp"/>
         <w:spacing w:before="0" w:after="0"/>
       </w:pPr>
-      <w:bookmarkStart w:id="0" w:name="_GoBack"/>
-      <w:bookmarkEnd w:id="0"/>
     </w:p>
     <w:p>
       <w:pPr>
@@ -3621,7 +3641,10 @@
         </w:tcPr>
         <w:p>
           <w:r>
-            <w:t>Search for a Physician Record</w:t>
+            <w:t>Update</w:t>
+          </w:r>
+          <w:r>
+            <w:t xml:space="preserve"> a Physician Record</w:t>
           </w:r>
         </w:p>
       </w:tc>

</xml_diff>